<commit_message>
Breve resenia de entregas
</commit_message>
<xml_diff>
--- a/Breve resenia de entregas del TP.docx
+++ b/Breve resenia de entregas del TP.docx
@@ -43,19 +43,7 @@
         <w:rPr>
           <w:lang w:val="es-AR"/>
         </w:rPr>
-        <w:t xml:space="preserve">: Se modelaron los Casos de Uso del dominio y Diagramas de secuencia y de clases en UML utilizando como herramienta Lucidchart. También se definieron los atributos de calidad </w:t>
-      </w:r>
-      <w:r>
-        <w:rPr>
-          <w:lang w:val="es-AR"/>
-        </w:rPr>
-        <w:t>(funcionalidad, confiabilidad, usabilidad, eficiencia, mantenibilidad, portabilidad)</w:t>
-      </w:r>
-      <w:r>
-        <w:rPr>
-          <w:lang w:val="es-AR"/>
-        </w:rPr>
-        <w:t xml:space="preserve"> y requerimientos No Funcionales en base al contexto del sistema.</w:t>
+        <w:t>: Se modelaron los Casos de Uso del dominio y Diagramas de secuencia y de clases en UML utilizando como herramienta Lucidchart. También se definieron los atributos de calidad (funcionalidad, confiabilidad, usabilidad, eficiencia, mantenibilidad, portabilidad) y requerimientos No Funcionales en base al contexto del sistema.</w:t>
       </w:r>
     </w:p>
     <w:p>
@@ -326,36 +314,36 @@
         <w:rPr>
           <w:lang w:val="es-AR"/>
         </w:rPr>
-        <w:t>vitar la falta de concordancia.</w:t>
-      </w:r>
-    </w:p>
-    <w:p>
-      <w:pPr>
-        <w:rPr>
-          <w:lang w:val="es-AR"/>
-        </w:rPr>
-      </w:pPr>
-      <w:r>
-        <w:rPr>
-          <w:u w:val="single"/>
-          <w:lang w:val="es-AR"/>
-        </w:rPr>
-        <w:t>Entrega 7</w:t>
-      </w:r>
-      <w:r>
-        <w:rPr>
-          <w:lang w:val="es-AR"/>
-        </w:rPr>
-        <w:t>:</w:t>
-      </w:r>
-      <w:r>
-        <w:rPr>
-          <w:lang w:val="es-AR"/>
-        </w:rPr>
-        <w:t xml:space="preserve"> Se persiste en un modelo no relacional ante problemas de velocidad de respuesta utilizando MongoDB.</w:t>
+        <w:t>vitar la falta de concordancia y MySQL para manejar la BD.</w:t>
       </w:r>
       <w:bookmarkStart w:id="0" w:name="_GoBack"/>
       <w:bookmarkEnd w:id="0"/>
+    </w:p>
+    <w:p>
+      <w:pPr>
+        <w:rPr>
+          <w:lang w:val="es-AR"/>
+        </w:rPr>
+      </w:pPr>
+      <w:r>
+        <w:rPr>
+          <w:u w:val="single"/>
+          <w:lang w:val="es-AR"/>
+        </w:rPr>
+        <w:t>Entrega 7</w:t>
+      </w:r>
+      <w:r>
+        <w:rPr>
+          <w:lang w:val="es-AR"/>
+        </w:rPr>
+        <w:t>:</w:t>
+      </w:r>
+      <w:r>
+        <w:rPr>
+          <w:lang w:val="es-AR"/>
+        </w:rPr>
+        <w:t xml:space="preserve"> Se persiste en un modelo no relacional ante problemas de velocidad de respuesta utilizando MongoDB.</w:t>
+      </w:r>
     </w:p>
     <w:sectPr>
       <w:pgSz w:w="12240" w:h="15840"/>
@@ -490,6 +478,7 @@
     <w:lsdException w:name="HTML Sample" w:semiHidden="1" w:unhideWhenUsed="1"/>
     <w:lsdException w:name="HTML Typewriter" w:semiHidden="1" w:unhideWhenUsed="1"/>
     <w:lsdException w:name="HTML Variable" w:semiHidden="1" w:unhideWhenUsed="1"/>
+    <w:lsdException w:name="Normal Table" w:semiHidden="1" w:unhideWhenUsed="1"/>
     <w:lsdException w:name="annotation subject" w:semiHidden="1" w:unhideWhenUsed="1"/>
     <w:lsdException w:name="No List" w:semiHidden="1" w:unhideWhenUsed="1"/>
     <w:lsdException w:name="Outline List 1" w:semiHidden="1" w:unhideWhenUsed="1"/>
@@ -536,8 +525,10 @@
     <w:lsdException w:name="Table Subtle 2" w:semiHidden="1" w:unhideWhenUsed="1"/>
     <w:lsdException w:name="Table Web 1" w:semiHidden="1" w:unhideWhenUsed="1"/>
     <w:lsdException w:name="Table Web 2" w:semiHidden="1" w:unhideWhenUsed="1"/>
+    <w:lsdException w:name="Table Web 3" w:semiHidden="1" w:unhideWhenUsed="1"/>
     <w:lsdException w:name="Balloon Text" w:semiHidden="1" w:unhideWhenUsed="1"/>
     <w:lsdException w:name="Table Grid" w:uiPriority="39"/>
+    <w:lsdException w:name="Table Theme" w:semiHidden="1" w:unhideWhenUsed="1"/>
     <w:lsdException w:name="Placeholder Text" w:semiHidden="1"/>
     <w:lsdException w:name="No Spacing" w:uiPriority="1" w:qFormat="1"/>
     <w:lsdException w:name="Light Shading" w:uiPriority="60"/>

</xml_diff>